<commit_message>
Se implementó parte del codigo correspondiente a la codificacion de la fuente, codificacion de canal, aunque hacen falta unos ajustes y la respectiva decodificacion, ademas se implementó y probo el correcto funcionamiento del filtro, se hizo la conversión analoga digital de la señal
</commit_message>
<xml_diff>
--- a/avance micros 1.docx
+++ b/avance micros 1.docx
@@ -82,8 +82,6 @@
           <w:szCs w:val="24"/>
         </w:rPr>
       </w:pPr>
-      <w:bookmarkStart w:id="0" w:name="_GoBack"/>
-      <w:bookmarkEnd w:id="0"/>
     </w:p>
     <w:p>
       <w:pPr>
@@ -380,14 +378,358 @@
     </w:p>
     <w:p>
       <w:pPr>
-        <w:rPr>
-          <w:rFonts w:ascii="Arial" w:hAnsi="Arial" w:cs="Arial"/>
-          <w:sz w:val="24"/>
-          <w:szCs w:val="24"/>
-        </w:rPr>
-      </w:pPr>
-    </w:p>
-    <w:p/>
+        <w:jc w:val="both"/>
+        <w:rPr>
+          <w:rFonts w:ascii="Arial" w:hAnsi="Arial" w:cs="Arial"/>
+          <w:sz w:val="24"/>
+          <w:szCs w:val="24"/>
+        </w:rPr>
+      </w:pPr>
+    </w:p>
+    <w:p>
+      <w:pPr>
+        <w:jc w:val="both"/>
+        <w:rPr>
+          <w:rFonts w:ascii="Arial" w:hAnsi="Arial" w:cs="Arial"/>
+          <w:sz w:val="24"/>
+          <w:szCs w:val="24"/>
+        </w:rPr>
+      </w:pPr>
+    </w:p>
+    <w:p>
+      <w:pPr>
+        <w:rPr>
+          <w:rFonts w:ascii="Arial" w:hAnsi="Arial" w:cs="Arial"/>
+          <w:sz w:val="24"/>
+        </w:rPr>
+      </w:pPr>
+    </w:p>
+    <w:p>
+      <w:pPr>
+        <w:rPr>
+          <w:rFonts w:ascii="Arial" w:hAnsi="Arial" w:cs="Arial"/>
+          <w:sz w:val="24"/>
+        </w:rPr>
+      </w:pPr>
+    </w:p>
+    <w:p>
+      <w:pPr>
+        <w:rPr>
+          <w:rFonts w:ascii="Arial" w:hAnsi="Arial" w:cs="Arial"/>
+          <w:sz w:val="24"/>
+        </w:rPr>
+      </w:pPr>
+    </w:p>
+    <w:p>
+      <w:pPr>
+        <w:rPr>
+          <w:rFonts w:ascii="Arial" w:hAnsi="Arial" w:cs="Arial"/>
+          <w:sz w:val="24"/>
+        </w:rPr>
+      </w:pPr>
+    </w:p>
+    <w:p>
+      <w:pPr>
+        <w:rPr>
+          <w:rFonts w:ascii="Arial" w:hAnsi="Arial" w:cs="Arial"/>
+          <w:sz w:val="24"/>
+        </w:rPr>
+      </w:pPr>
+    </w:p>
+    <w:p>
+      <w:pPr>
+        <w:jc w:val="center"/>
+        <w:rPr>
+          <w:rFonts w:ascii="Arial" w:hAnsi="Arial" w:cs="Arial"/>
+          <w:b/>
+          <w:sz w:val="24"/>
+        </w:rPr>
+      </w:pPr>
+      <w:r>
+        <w:rPr>
+          <w:rFonts w:ascii="Arial" w:hAnsi="Arial" w:cs="Arial"/>
+          <w:b/>
+          <w:sz w:val="24"/>
+        </w:rPr>
+        <w:lastRenderedPageBreak/>
+        <w:t>SEGUNDO AVANCE MICROS</w:t>
+      </w:r>
+    </w:p>
+    <w:p>
+      <w:pPr>
+        <w:jc w:val="both"/>
+        <w:rPr>
+          <w:rFonts w:ascii="Arial" w:hAnsi="Arial" w:cs="Arial"/>
+          <w:sz w:val="24"/>
+        </w:rPr>
+      </w:pPr>
+      <w:bookmarkStart w:id="0" w:name="_GoBack"/>
+      <w:r>
+        <w:rPr>
+          <w:rFonts w:ascii="Arial" w:hAnsi="Arial" w:cs="Arial"/>
+          <w:sz w:val="24"/>
+        </w:rPr>
+        <w:t xml:space="preserve">Se diseña el filtro activo en </w:t>
+      </w:r>
+      <w:proofErr w:type="spellStart"/>
+      <w:r>
+        <w:rPr>
+          <w:rFonts w:ascii="Arial" w:hAnsi="Arial" w:cs="Arial"/>
+          <w:sz w:val="24"/>
+        </w:rPr>
+        <w:t>filterPro</w:t>
+      </w:r>
+      <w:proofErr w:type="spellEnd"/>
+      <w:r>
+        <w:rPr>
+          <w:rFonts w:ascii="Arial" w:hAnsi="Arial" w:cs="Arial"/>
+          <w:sz w:val="24"/>
+        </w:rPr>
+        <w:t xml:space="preserve"> con una frecuencia de corte de 1kHz el cual se logra pasar una señal de digital a análoga para luego tener la salida igual que la entrada que era una señal análoga </w:t>
+      </w:r>
+    </w:p>
+    <w:bookmarkEnd w:id="0"/>
+    <w:p>
+      <w:pPr>
+        <w:rPr>
+          <w:rFonts w:ascii="Arial" w:hAnsi="Arial" w:cs="Arial"/>
+          <w:sz w:val="24"/>
+        </w:rPr>
+      </w:pPr>
+      <w:r>
+        <w:rPr>
+          <w:rFonts w:ascii="Arial" w:hAnsi="Arial" w:cs="Arial"/>
+          <w:noProof/>
+          <w:sz w:val="24"/>
+          <w:lang w:val="es-CO" w:eastAsia="es-CO"/>
+        </w:rPr>
+        <w:drawing>
+          <wp:anchor distT="0" distB="0" distL="114300" distR="114300" simplePos="0" relativeHeight="251658240" behindDoc="0" locked="0" layoutInCell="1" allowOverlap="1" wp14:anchorId="1E080507" wp14:editId="34B59BCF">
+            <wp:simplePos x="0" y="0"/>
+            <wp:positionH relativeFrom="column">
+              <wp:posOffset>478790</wp:posOffset>
+            </wp:positionH>
+            <wp:positionV relativeFrom="paragraph">
+              <wp:posOffset>115570</wp:posOffset>
+            </wp:positionV>
+            <wp:extent cx="4448810" cy="2206625"/>
+            <wp:effectExtent l="0" t="0" r="8890" b="3175"/>
+            <wp:wrapSquare wrapText="bothSides"/>
+            <wp:docPr id="2" name="Imagen 2"/>
+            <wp:cNvGraphicFramePr>
+              <a:graphicFrameLocks xmlns:a="http://schemas.openxmlformats.org/drawingml/2006/main" noChangeAspect="1"/>
+            </wp:cNvGraphicFramePr>
+            <a:graphic xmlns:a="http://schemas.openxmlformats.org/drawingml/2006/main">
+              <a:graphicData uri="http://schemas.openxmlformats.org/drawingml/2006/picture">
+                <pic:pic xmlns:pic="http://schemas.openxmlformats.org/drawingml/2006/picture">
+                  <pic:nvPicPr>
+                    <pic:cNvPr id="0" name="0 Imagen"/>
+                    <pic:cNvPicPr>
+                      <a:picLocks noChangeAspect="1" noChangeArrowheads="1"/>
+                    </pic:cNvPicPr>
+                  </pic:nvPicPr>
+                  <pic:blipFill>
+                    <a:blip r:embed="rId5">
+                      <a:extLst>
+                        <a:ext uri="{28A0092B-C50C-407E-A947-70E740481C1C}">
+                          <a14:useLocalDpi xmlns:a14="http://schemas.microsoft.com/office/drawing/2010/main" val="0"/>
+                        </a:ext>
+                      </a:extLst>
+                    </a:blip>
+                    <a:srcRect t="6966" r="1965"/>
+                    <a:stretch>
+                      <a:fillRect/>
+                    </a:stretch>
+                  </pic:blipFill>
+                  <pic:spPr bwMode="auto">
+                    <a:xfrm>
+                      <a:off x="0" y="0"/>
+                      <a:ext cx="4448810" cy="2206625"/>
+                    </a:xfrm>
+                    <a:prstGeom prst="rect">
+                      <a:avLst/>
+                    </a:prstGeom>
+                    <a:noFill/>
+                  </pic:spPr>
+                </pic:pic>
+              </a:graphicData>
+            </a:graphic>
+            <wp14:sizeRelH relativeFrom="margin">
+              <wp14:pctWidth>0</wp14:pctWidth>
+            </wp14:sizeRelH>
+            <wp14:sizeRelV relativeFrom="margin">
+              <wp14:pctHeight>0</wp14:pctHeight>
+            </wp14:sizeRelV>
+          </wp:anchor>
+        </w:drawing>
+      </w:r>
+    </w:p>
+    <w:p>
+      <w:pPr>
+        <w:rPr>
+          <w:rFonts w:ascii="Arial" w:hAnsi="Arial" w:cs="Arial"/>
+          <w:sz w:val="24"/>
+        </w:rPr>
+      </w:pPr>
+    </w:p>
+    <w:p>
+      <w:pPr>
+        <w:rPr>
+          <w:rFonts w:ascii="Arial" w:hAnsi="Arial" w:cs="Arial"/>
+          <w:sz w:val="24"/>
+        </w:rPr>
+      </w:pPr>
+    </w:p>
+    <w:p>
+      <w:pPr>
+        <w:rPr>
+          <w:rFonts w:ascii="Arial" w:hAnsi="Arial" w:cs="Arial"/>
+          <w:sz w:val="24"/>
+        </w:rPr>
+      </w:pPr>
+    </w:p>
+    <w:p>
+      <w:pPr>
+        <w:rPr>
+          <w:rFonts w:ascii="Arial" w:hAnsi="Arial" w:cs="Arial"/>
+          <w:sz w:val="24"/>
+        </w:rPr>
+      </w:pPr>
+    </w:p>
+    <w:p>
+      <w:pPr>
+        <w:jc w:val="center"/>
+        <w:rPr>
+          <w:rFonts w:ascii="Arial" w:hAnsi="Arial" w:cs="Arial"/>
+          <w:sz w:val="24"/>
+        </w:rPr>
+      </w:pPr>
+    </w:p>
+    <w:p>
+      <w:pPr>
+        <w:jc w:val="center"/>
+        <w:rPr>
+          <w:rFonts w:ascii="Arial" w:hAnsi="Arial" w:cs="Arial"/>
+          <w:sz w:val="24"/>
+        </w:rPr>
+      </w:pPr>
+    </w:p>
+    <w:p>
+      <w:pPr>
+        <w:jc w:val="center"/>
+        <w:rPr>
+          <w:rFonts w:ascii="Arial" w:hAnsi="Arial" w:cs="Arial"/>
+          <w:sz w:val="24"/>
+        </w:rPr>
+      </w:pPr>
+    </w:p>
+    <w:p>
+      <w:pPr>
+        <w:rPr>
+          <w:rFonts w:ascii="Arial" w:hAnsi="Arial" w:cs="Arial"/>
+          <w:sz w:val="24"/>
+        </w:rPr>
+      </w:pPr>
+      <w:r>
+        <w:rPr>
+          <w:rFonts w:ascii="Arial" w:hAnsi="Arial" w:cs="Arial"/>
+          <w:sz w:val="24"/>
+        </w:rPr>
+        <w:t>Se utiliza la pastilla LM324 para el montaje del filtro paso bajo</w:t>
+      </w:r>
+    </w:p>
+    <w:p>
+      <w:pPr>
+        <w:jc w:val="center"/>
+        <w:rPr>
+          <w:rFonts w:ascii="Arial" w:hAnsi="Arial" w:cs="Arial"/>
+          <w:sz w:val="24"/>
+        </w:rPr>
+      </w:pPr>
+      <w:r>
+        <w:rPr>
+          <w:rFonts w:ascii="Arial" w:hAnsi="Arial" w:cs="Arial"/>
+          <w:noProof/>
+          <w:sz w:val="24"/>
+          <w:lang w:val="es-CO" w:eastAsia="es-CO"/>
+        </w:rPr>
+        <w:drawing>
+          <wp:inline distT="0" distB="0" distL="0" distR="0" wp14:anchorId="55F2AC99" wp14:editId="59D45674">
+            <wp:extent cx="3342005" cy="2220595"/>
+            <wp:effectExtent l="0" t="0" r="0" b="8255"/>
+            <wp:docPr id="1" name="Imagen 1"/>
+            <wp:cNvGraphicFramePr>
+              <a:graphicFrameLocks xmlns:a="http://schemas.openxmlformats.org/drawingml/2006/main" noChangeAspect="1"/>
+            </wp:cNvGraphicFramePr>
+            <a:graphic xmlns:a="http://schemas.openxmlformats.org/drawingml/2006/main">
+              <a:graphicData uri="http://schemas.openxmlformats.org/drawingml/2006/picture">
+                <pic:pic xmlns:pic="http://schemas.openxmlformats.org/drawingml/2006/picture">
+                  <pic:nvPicPr>
+                    <pic:cNvPr id="0" name="0 Imagen"/>
+                    <pic:cNvPicPr>
+                      <a:picLocks noChangeAspect="1" noChangeArrowheads="1"/>
+                    </pic:cNvPicPr>
+                  </pic:nvPicPr>
+                  <pic:blipFill>
+                    <a:blip r:embed="rId6" cstate="print">
+                      <a:extLst>
+                        <a:ext uri="{28A0092B-C50C-407E-A947-70E740481C1C}">
+                          <a14:useLocalDpi xmlns:a14="http://schemas.microsoft.com/office/drawing/2010/main" val="0"/>
+                        </a:ext>
+                      </a:extLst>
+                    </a:blip>
+                    <a:srcRect/>
+                    <a:stretch>
+                      <a:fillRect/>
+                    </a:stretch>
+                  </pic:blipFill>
+                  <pic:spPr bwMode="auto">
+                    <a:xfrm>
+                      <a:off x="0" y="0"/>
+                      <a:ext cx="3342005" cy="2220595"/>
+                    </a:xfrm>
+                    <a:prstGeom prst="rect">
+                      <a:avLst/>
+                    </a:prstGeom>
+                    <a:noFill/>
+                    <a:ln>
+                      <a:noFill/>
+                    </a:ln>
+                  </pic:spPr>
+                </pic:pic>
+              </a:graphicData>
+            </a:graphic>
+          </wp:inline>
+        </w:drawing>
+      </w:r>
+    </w:p>
+    <w:p>
+      <w:pPr>
+        <w:jc w:val="both"/>
+        <w:rPr>
+          <w:rFonts w:ascii="Arial" w:hAnsi="Arial" w:cs="Arial"/>
+          <w:sz w:val="28"/>
+          <w:szCs w:val="24"/>
+        </w:rPr>
+      </w:pPr>
+    </w:p>
+    <w:p>
+      <w:pPr>
+        <w:rPr>
+          <w:rFonts w:ascii="Arial" w:hAnsi="Arial" w:cs="Arial"/>
+          <w:sz w:val="28"/>
+          <w:szCs w:val="24"/>
+        </w:rPr>
+      </w:pPr>
+    </w:p>
+    <w:p>
+      <w:pPr>
+        <w:rPr>
+          <w:rFonts w:ascii="Arial" w:hAnsi="Arial" w:cs="Arial"/>
+          <w:sz w:val="24"/>
+        </w:rPr>
+      </w:pPr>
+    </w:p>
     <w:sectPr>
       <w:pgSz w:w="12240" w:h="15840"/>
       <w:pgMar w:top="1417" w:right="1701" w:bottom="1417" w:left="1701" w:header="708" w:footer="708" w:gutter="0"/>
@@ -588,6 +930,37 @@
     <w:semiHidden/>
     <w:unhideWhenUsed/>
   </w:style>
+  <w:style w:type="paragraph" w:styleId="Textodeglobo">
+    <w:name w:val="Balloon Text"/>
+    <w:basedOn w:val="Normal"/>
+    <w:link w:val="TextodegloboCar"/>
+    <w:uiPriority w:val="99"/>
+    <w:semiHidden/>
+    <w:unhideWhenUsed/>
+    <w:rsid w:val="00606C4B"/>
+    <w:pPr>
+      <w:spacing w:after="0" w:line="240" w:lineRule="auto"/>
+    </w:pPr>
+    <w:rPr>
+      <w:rFonts w:ascii="Tahoma" w:hAnsi="Tahoma" w:cs="Tahoma"/>
+      <w:sz w:val="16"/>
+      <w:szCs w:val="16"/>
+    </w:rPr>
+  </w:style>
+  <w:style w:type="character" w:customStyle="1" w:styleId="TextodegloboCar">
+    <w:name w:val="Texto de globo Car"/>
+    <w:basedOn w:val="Fuentedeprrafopredeter"/>
+    <w:link w:val="Textodeglobo"/>
+    <w:uiPriority w:val="99"/>
+    <w:semiHidden/>
+    <w:rsid w:val="00606C4B"/>
+    <w:rPr>
+      <w:rFonts w:ascii="Tahoma" w:hAnsi="Tahoma" w:cs="Tahoma"/>
+      <w:sz w:val="16"/>
+      <w:szCs w:val="16"/>
+      <w:lang w:val="es-CR"/>
+    </w:rPr>
+  </w:style>
 </w:styles>
 </file>
 
@@ -780,6 +1153,37 @@
     <w:uiPriority w:val="99"/>
     <w:semiHidden/>
     <w:unhideWhenUsed/>
+  </w:style>
+  <w:style w:type="paragraph" w:styleId="Textodeglobo">
+    <w:name w:val="Balloon Text"/>
+    <w:basedOn w:val="Normal"/>
+    <w:link w:val="TextodegloboCar"/>
+    <w:uiPriority w:val="99"/>
+    <w:semiHidden/>
+    <w:unhideWhenUsed/>
+    <w:rsid w:val="00606C4B"/>
+    <w:pPr>
+      <w:spacing w:after="0" w:line="240" w:lineRule="auto"/>
+    </w:pPr>
+    <w:rPr>
+      <w:rFonts w:ascii="Tahoma" w:hAnsi="Tahoma" w:cs="Tahoma"/>
+      <w:sz w:val="16"/>
+      <w:szCs w:val="16"/>
+    </w:rPr>
+  </w:style>
+  <w:style w:type="character" w:customStyle="1" w:styleId="TextodegloboCar">
+    <w:name w:val="Texto de globo Car"/>
+    <w:basedOn w:val="Fuentedeprrafopredeter"/>
+    <w:link w:val="Textodeglobo"/>
+    <w:uiPriority w:val="99"/>
+    <w:semiHidden/>
+    <w:rsid w:val="00606C4B"/>
+    <w:rPr>
+      <w:rFonts w:ascii="Tahoma" w:hAnsi="Tahoma" w:cs="Tahoma"/>
+      <w:sz w:val="16"/>
+      <w:szCs w:val="16"/>
+      <w:lang w:val="es-CR"/>
+    </w:rPr>
   </w:style>
 </w:styles>
 </file>

</xml_diff>